<commit_message>
second commit - fonctionnel
</commit_message>
<xml_diff>
--- a/gabarits/Lettre_octroi.docx
+++ b/gabarits/Lettre_octroi.docx
@@ -43,15 +43,15 @@
           <w:sz w:val="22"/>
           <w:szCs w:val="22"/>
         </w:rPr>
-        <w:t> :</w:t>
-      </w:r>
-      <w:r>
-        <w:rPr>
-          <w:rFonts w:ascii="Arial" w:eastAsia="Arial" w:hAnsi="Arial" w:cs="Arial"/>
-          <w:sz w:val="22"/>
-          <w:szCs w:val="22"/>
-        </w:rPr>
-        <w:t xml:space="preserve"> {{</w:t>
+        <w:t> </w:t>
+      </w:r>
+      <w:r>
+        <w:rPr>
+          <w:rFonts w:ascii="Arial" w:eastAsia="Arial" w:hAnsi="Arial" w:cs="Arial"/>
+          <w:sz w:val="22"/>
+          <w:szCs w:val="22"/>
+        </w:rPr>
+        <w:t>{{</w:t>
       </w:r>
       <w:r>
         <w:rPr>
@@ -201,9 +201,8 @@
           <w:sz w:val="20"/>
           <w:szCs w:val="20"/>
         </w:rPr>
-        <w:t>{</w:t>
-      </w:r>
-      <w:proofErr w:type="gramStart"/>
+        <w:t>{{</w:t>
+      </w:r>
       <w:r>
         <w:rPr>
           <w:rFonts w:ascii="Arial" w:eastAsia="Arial" w:hAnsi="Arial" w:cs="Arial"/>
@@ -211,7 +210,7 @@
           <w:sz w:val="20"/>
           <w:szCs w:val="20"/>
         </w:rPr>
-        <w:t>{</w:t>
+        <w:t xml:space="preserve"> nom_de_</w:t>
       </w:r>
       <w:r>
         <w:rPr>
@@ -220,9 +219,8 @@
           <w:sz w:val="20"/>
           <w:szCs w:val="20"/>
         </w:rPr>
-        <w:t xml:space="preserve"> nom</w:t>
-      </w:r>
-      <w:proofErr w:type="gramEnd"/>
+        <w:t>compagnie</w:t>
+      </w:r>
       <w:r>
         <w:rPr>
           <w:rFonts w:ascii="Arial" w:eastAsia="Arial" w:hAnsi="Arial" w:cs="Arial"/>
@@ -230,7 +228,7 @@
           <w:sz w:val="20"/>
           <w:szCs w:val="20"/>
         </w:rPr>
-        <w:t>_de_</w:t>
+        <w:t xml:space="preserve"> </w:t>
       </w:r>
       <w:r>
         <w:rPr>
@@ -239,12 +237,28 @@
           <w:sz w:val="20"/>
           <w:szCs w:val="20"/>
         </w:rPr>
-        <w:t>compagnie</w:t>
-      </w:r>
-      <w:r>
-        <w:rPr>
-          <w:rFonts w:ascii="Arial" w:eastAsia="Arial" w:hAnsi="Arial" w:cs="Arial"/>
-          <w:b/>
+        <w:t>}}</w:t>
+      </w:r>
+    </w:p>
+    <w:p>
+      <w:pPr>
+        <w:rPr>
+          <w:rFonts w:ascii="Arial" w:eastAsia="Arial" w:hAnsi="Arial" w:cs="Arial"/>
+          <w:sz w:val="20"/>
+          <w:szCs w:val="20"/>
+        </w:rPr>
+      </w:pPr>
+      <w:r>
+        <w:rPr>
+          <w:rFonts w:ascii="Arial" w:eastAsia="Arial" w:hAnsi="Arial" w:cs="Arial"/>
+          <w:sz w:val="20"/>
+          <w:szCs w:val="20"/>
+        </w:rPr>
+        <w:t>{{</w:t>
+      </w:r>
+      <w:r>
+        <w:rPr>
+          <w:rFonts w:ascii="Arial" w:eastAsia="Arial" w:hAnsi="Arial" w:cs="Arial"/>
           <w:sz w:val="20"/>
           <w:szCs w:val="20"/>
         </w:rPr>
@@ -253,220 +267,184 @@
       <w:r>
         <w:rPr>
           <w:rFonts w:ascii="Arial" w:eastAsia="Arial" w:hAnsi="Arial" w:cs="Arial"/>
-          <w:b/>
-          <w:sz w:val="20"/>
-          <w:szCs w:val="20"/>
-        </w:rPr>
-        <w:t>}}</w:t>
-      </w:r>
-    </w:p>
-    <w:p>
-      <w:pPr>
-        <w:rPr>
-          <w:rFonts w:ascii="Arial" w:eastAsia="Arial" w:hAnsi="Arial" w:cs="Arial"/>
-          <w:sz w:val="20"/>
-          <w:szCs w:val="20"/>
-        </w:rPr>
-      </w:pPr>
-      <w:r>
-        <w:rPr>
-          <w:rFonts w:ascii="Arial" w:eastAsia="Arial" w:hAnsi="Arial" w:cs="Arial"/>
-          <w:sz w:val="20"/>
-          <w:szCs w:val="20"/>
-        </w:rPr>
-        <w:t>{</w:t>
-      </w:r>
-      <w:proofErr w:type="gramStart"/>
-      <w:r>
-        <w:rPr>
-          <w:rFonts w:ascii="Arial" w:eastAsia="Arial" w:hAnsi="Arial" w:cs="Arial"/>
-          <w:sz w:val="20"/>
-          <w:szCs w:val="20"/>
-        </w:rPr>
-        <w:t>{</w:t>
-      </w:r>
-      <w:r>
-        <w:rPr>
-          <w:rFonts w:ascii="Arial" w:eastAsia="Arial" w:hAnsi="Arial" w:cs="Arial"/>
-          <w:sz w:val="20"/>
-          <w:szCs w:val="20"/>
-        </w:rPr>
-        <w:t xml:space="preserve"> </w:t>
-      </w:r>
-      <w:r>
-        <w:rPr>
-          <w:rFonts w:ascii="Arial" w:eastAsia="Arial" w:hAnsi="Arial" w:cs="Arial"/>
-          <w:sz w:val="20"/>
-          <w:szCs w:val="20"/>
-        </w:rPr>
-        <w:t>adresse</w:t>
-      </w:r>
-      <w:proofErr w:type="gramEnd"/>
-      <w:r>
-        <w:rPr>
-          <w:rFonts w:ascii="Arial" w:eastAsia="Arial" w:hAnsi="Arial" w:cs="Arial"/>
-          <w:sz w:val="20"/>
-          <w:szCs w:val="20"/>
-        </w:rPr>
-        <w:t xml:space="preserve"> </w:t>
-      </w:r>
-      <w:r>
-        <w:rPr>
-          <w:rFonts w:ascii="Arial" w:eastAsia="Arial" w:hAnsi="Arial" w:cs="Arial"/>
-          <w:sz w:val="20"/>
-          <w:szCs w:val="20"/>
-        </w:rPr>
-        <w:t xml:space="preserve">}} </w:t>
-      </w:r>
-    </w:p>
-    <w:p>
-      <w:pPr>
-        <w:rPr>
-          <w:rFonts w:ascii="Arial" w:eastAsia="Arial" w:hAnsi="Arial" w:cs="Arial"/>
-          <w:sz w:val="20"/>
-          <w:szCs w:val="20"/>
-        </w:rPr>
-      </w:pPr>
-      <w:r>
-        <w:rPr>
-          <w:rFonts w:ascii="Arial" w:eastAsia="Arial" w:hAnsi="Arial" w:cs="Arial"/>
-          <w:sz w:val="20"/>
-          <w:szCs w:val="20"/>
-        </w:rPr>
-        <w:t>{{</w:t>
-      </w:r>
-      <w:r>
-        <w:rPr>
-          <w:rFonts w:ascii="Arial" w:eastAsia="Arial" w:hAnsi="Arial" w:cs="Arial"/>
-          <w:sz w:val="20"/>
-          <w:szCs w:val="20"/>
-        </w:rPr>
-        <w:t xml:space="preserve"> </w:t>
-      </w:r>
-      <w:r>
-        <w:rPr>
-          <w:rFonts w:ascii="Arial" w:eastAsia="Arial" w:hAnsi="Arial" w:cs="Arial"/>
-          <w:sz w:val="20"/>
-          <w:szCs w:val="20"/>
-        </w:rPr>
-        <w:t>ville</w:t>
-      </w:r>
-      <w:r>
-        <w:rPr>
-          <w:rFonts w:ascii="Arial" w:eastAsia="Arial" w:hAnsi="Arial" w:cs="Arial"/>
-          <w:sz w:val="20"/>
-          <w:szCs w:val="20"/>
-        </w:rPr>
-        <w:t xml:space="preserve"> </w:t>
-      </w:r>
-      <w:r>
-        <w:rPr>
-          <w:rFonts w:ascii="Arial" w:eastAsia="Arial" w:hAnsi="Arial" w:cs="Arial"/>
-          <w:sz w:val="20"/>
-          <w:szCs w:val="20"/>
-        </w:rPr>
-        <w:t>}}</w:t>
-      </w:r>
-    </w:p>
-    <w:p>
-      <w:pPr>
-        <w:rPr>
-          <w:rFonts w:ascii="Arial" w:eastAsia="Arial" w:hAnsi="Arial" w:cs="Arial"/>
-          <w:sz w:val="20"/>
-          <w:szCs w:val="20"/>
-        </w:rPr>
-      </w:pPr>
-      <w:r>
-        <w:rPr>
-          <w:rFonts w:ascii="Arial" w:eastAsia="Arial" w:hAnsi="Arial" w:cs="Arial"/>
-          <w:sz w:val="20"/>
-          <w:szCs w:val="20"/>
-        </w:rPr>
-        <w:t>{{</w:t>
-      </w:r>
-      <w:r>
-        <w:rPr>
-          <w:rFonts w:ascii="Arial" w:eastAsia="Arial" w:hAnsi="Arial" w:cs="Arial"/>
-          <w:sz w:val="20"/>
-          <w:szCs w:val="20"/>
-        </w:rPr>
-        <w:t xml:space="preserve"> code_p</w:t>
-      </w:r>
-      <w:r>
-        <w:rPr>
-          <w:rFonts w:ascii="Arial" w:eastAsia="Arial" w:hAnsi="Arial" w:cs="Arial"/>
-          <w:sz w:val="20"/>
-          <w:szCs w:val="20"/>
-        </w:rPr>
-        <w:t>ostal</w:t>
-      </w:r>
-      <w:r>
-        <w:rPr>
-          <w:rFonts w:ascii="Arial" w:eastAsia="Arial" w:hAnsi="Arial" w:cs="Arial"/>
-          <w:sz w:val="20"/>
-          <w:szCs w:val="20"/>
-        </w:rPr>
-        <w:t xml:space="preserve"> </w:t>
-      </w:r>
-      <w:r>
-        <w:rPr>
-          <w:rFonts w:ascii="Arial" w:eastAsia="Arial" w:hAnsi="Arial" w:cs="Arial"/>
-          <w:sz w:val="20"/>
-          <w:szCs w:val="20"/>
-        </w:rPr>
-        <w:t>}}</w:t>
-      </w:r>
-    </w:p>
-    <w:p>
-      <w:pPr>
-        <w:rPr>
-          <w:rFonts w:ascii="Arial" w:eastAsia="Arial" w:hAnsi="Arial" w:cs="Arial"/>
-          <w:sz w:val="20"/>
-          <w:szCs w:val="20"/>
-        </w:rPr>
-      </w:pPr>
-      <w:r>
-        <w:rPr>
-          <w:rFonts w:ascii="Arial" w:eastAsia="Arial" w:hAnsi="Arial" w:cs="Arial"/>
-          <w:sz w:val="20"/>
-          <w:szCs w:val="20"/>
-        </w:rPr>
-        <w:t>{{</w:t>
-      </w:r>
-      <w:r>
-        <w:rPr>
-          <w:rFonts w:ascii="Arial" w:eastAsia="Arial" w:hAnsi="Arial" w:cs="Arial"/>
-          <w:sz w:val="20"/>
-          <w:szCs w:val="20"/>
-        </w:rPr>
-        <w:t xml:space="preserve"> </w:t>
-      </w:r>
-      <w:r>
-        <w:rPr>
-          <w:rFonts w:ascii="Arial" w:eastAsia="Arial" w:hAnsi="Arial" w:cs="Arial"/>
-          <w:sz w:val="20"/>
-          <w:szCs w:val="20"/>
-        </w:rPr>
-        <w:t>courriel</w:t>
-      </w:r>
-      <w:r>
-        <w:rPr>
-          <w:rFonts w:ascii="Arial" w:eastAsia="Arial" w:hAnsi="Arial" w:cs="Arial"/>
-          <w:sz w:val="20"/>
-          <w:szCs w:val="20"/>
-        </w:rPr>
-        <w:t xml:space="preserve"> </w:t>
-      </w:r>
-      <w:r>
-        <w:rPr>
-          <w:rFonts w:ascii="Arial" w:eastAsia="Arial" w:hAnsi="Arial" w:cs="Arial"/>
-          <w:sz w:val="20"/>
-          <w:szCs w:val="20"/>
-        </w:rPr>
-        <w:t>}}</w:t>
+          <w:sz w:val="20"/>
+          <w:szCs w:val="20"/>
+        </w:rPr>
+        <w:t>a</w:t>
       </w:r>
       <w:bookmarkStart w:id="0" w:name="_GoBack"/>
       <w:bookmarkEnd w:id="0"/>
+      <w:r>
+        <w:rPr>
+          <w:rFonts w:ascii="Arial" w:eastAsia="Arial" w:hAnsi="Arial" w:cs="Arial"/>
+          <w:sz w:val="20"/>
+          <w:szCs w:val="20"/>
+        </w:rPr>
+        <w:t>dresse</w:t>
+      </w:r>
+      <w:r>
+        <w:rPr>
+          <w:rFonts w:ascii="Arial" w:eastAsia="Arial" w:hAnsi="Arial" w:cs="Arial"/>
+          <w:sz w:val="20"/>
+          <w:szCs w:val="20"/>
+        </w:rPr>
+        <w:t xml:space="preserve"> </w:t>
+      </w:r>
+      <w:r>
+        <w:rPr>
+          <w:rFonts w:ascii="Arial" w:eastAsia="Arial" w:hAnsi="Arial" w:cs="Arial"/>
+          <w:sz w:val="20"/>
+          <w:szCs w:val="20"/>
+        </w:rPr>
+        <w:t xml:space="preserve">}} </w:t>
+      </w:r>
+    </w:p>
+    <w:p>
+      <w:pPr>
+        <w:rPr>
+          <w:rFonts w:ascii="Arial" w:eastAsia="Arial" w:hAnsi="Arial" w:cs="Arial"/>
+          <w:sz w:val="20"/>
+          <w:szCs w:val="20"/>
+        </w:rPr>
+      </w:pPr>
+      <w:r>
+        <w:rPr>
+          <w:rFonts w:ascii="Arial" w:eastAsia="Arial" w:hAnsi="Arial" w:cs="Arial"/>
+          <w:sz w:val="20"/>
+          <w:szCs w:val="20"/>
+        </w:rPr>
+        <w:t>{{</w:t>
+      </w:r>
+      <w:r>
+        <w:rPr>
+          <w:rFonts w:ascii="Arial" w:eastAsia="Arial" w:hAnsi="Arial" w:cs="Arial"/>
+          <w:sz w:val="20"/>
+          <w:szCs w:val="20"/>
+        </w:rPr>
+        <w:t xml:space="preserve"> </w:t>
+      </w:r>
+      <w:r>
+        <w:rPr>
+          <w:rFonts w:ascii="Arial" w:eastAsia="Arial" w:hAnsi="Arial" w:cs="Arial"/>
+          <w:sz w:val="20"/>
+          <w:szCs w:val="20"/>
+        </w:rPr>
+        <w:t>ville</w:t>
+      </w:r>
+      <w:r>
+        <w:rPr>
+          <w:rFonts w:ascii="Arial" w:eastAsia="Arial" w:hAnsi="Arial" w:cs="Arial"/>
+          <w:sz w:val="20"/>
+          <w:szCs w:val="20"/>
+        </w:rPr>
+        <w:t xml:space="preserve"> </w:t>
+      </w:r>
+      <w:r>
+        <w:rPr>
+          <w:rFonts w:ascii="Arial" w:eastAsia="Arial" w:hAnsi="Arial" w:cs="Arial"/>
+          <w:sz w:val="20"/>
+          <w:szCs w:val="20"/>
+        </w:rPr>
+        <w:t>}}</w:t>
+      </w:r>
+    </w:p>
+    <w:p>
+      <w:pPr>
+        <w:rPr>
+          <w:rFonts w:ascii="Arial" w:eastAsia="Arial" w:hAnsi="Arial" w:cs="Arial"/>
+          <w:sz w:val="20"/>
+          <w:szCs w:val="20"/>
+        </w:rPr>
+      </w:pPr>
+      <w:r>
+        <w:rPr>
+          <w:rFonts w:ascii="Arial" w:eastAsia="Arial" w:hAnsi="Arial" w:cs="Arial"/>
+          <w:sz w:val="20"/>
+          <w:szCs w:val="20"/>
+        </w:rPr>
+        <w:t>{{</w:t>
+      </w:r>
+      <w:r>
+        <w:rPr>
+          <w:rFonts w:ascii="Arial" w:eastAsia="Arial" w:hAnsi="Arial" w:cs="Arial"/>
+          <w:sz w:val="20"/>
+          <w:szCs w:val="20"/>
+        </w:rPr>
+        <w:t xml:space="preserve"> code_p</w:t>
+      </w:r>
+      <w:r>
+        <w:rPr>
+          <w:rFonts w:ascii="Arial" w:eastAsia="Arial" w:hAnsi="Arial" w:cs="Arial"/>
+          <w:sz w:val="20"/>
+          <w:szCs w:val="20"/>
+        </w:rPr>
+        <w:t>ostal</w:t>
+      </w:r>
+      <w:r>
+        <w:rPr>
+          <w:rFonts w:ascii="Arial" w:eastAsia="Arial" w:hAnsi="Arial" w:cs="Arial"/>
+          <w:sz w:val="20"/>
+          <w:szCs w:val="20"/>
+        </w:rPr>
+        <w:t xml:space="preserve"> </w:t>
+      </w:r>
+      <w:r>
+        <w:rPr>
+          <w:rFonts w:ascii="Arial" w:eastAsia="Arial" w:hAnsi="Arial" w:cs="Arial"/>
+          <w:sz w:val="20"/>
+          <w:szCs w:val="20"/>
+        </w:rPr>
+        <w:t>}}</w:t>
+      </w:r>
+    </w:p>
+    <w:p>
+      <w:pPr>
+        <w:rPr>
+          <w:rFonts w:ascii="Arial" w:eastAsia="Arial" w:hAnsi="Arial" w:cs="Arial"/>
+          <w:sz w:val="20"/>
+          <w:szCs w:val="20"/>
+        </w:rPr>
+      </w:pPr>
+      <w:r>
+        <w:rPr>
+          <w:rFonts w:ascii="Arial" w:eastAsia="Arial" w:hAnsi="Arial" w:cs="Arial"/>
+          <w:sz w:val="20"/>
+          <w:szCs w:val="20"/>
+        </w:rPr>
+        <w:t>{{</w:t>
+      </w:r>
+      <w:r>
+        <w:rPr>
+          <w:rFonts w:ascii="Arial" w:eastAsia="Arial" w:hAnsi="Arial" w:cs="Arial"/>
+          <w:sz w:val="20"/>
+          <w:szCs w:val="20"/>
+        </w:rPr>
+        <w:t xml:space="preserve"> </w:t>
+      </w:r>
+      <w:r>
+        <w:rPr>
+          <w:rFonts w:ascii="Arial" w:eastAsia="Arial" w:hAnsi="Arial" w:cs="Arial"/>
+          <w:sz w:val="20"/>
+          <w:szCs w:val="20"/>
+        </w:rPr>
+        <w:t>courriel</w:t>
+      </w:r>
+      <w:r>
+        <w:rPr>
+          <w:rFonts w:ascii="Arial" w:eastAsia="Arial" w:hAnsi="Arial" w:cs="Arial"/>
+          <w:sz w:val="20"/>
+          <w:szCs w:val="20"/>
+        </w:rPr>
+        <w:t xml:space="preserve"> </w:t>
+      </w:r>
+      <w:r>
+        <w:rPr>
+          <w:rFonts w:ascii="Arial" w:eastAsia="Arial" w:hAnsi="Arial" w:cs="Arial"/>
+          <w:sz w:val="20"/>
+          <w:szCs w:val="20"/>
+        </w:rPr>
+        <w:t>}}</w:t>
+      </w:r>
     </w:p>
     <w:p>
       <w:pPr>
@@ -709,7 +687,7 @@
                 <w:sz w:val="22"/>
                 <w:szCs w:val="22"/>
               </w:rPr>
-              <w:t>_c</w:t>
+              <w:t>_</w:t>
             </w:r>
             <w:r>
               <w:rPr>
@@ -717,7 +695,7 @@
                 <w:sz w:val="22"/>
                 <w:szCs w:val="22"/>
               </w:rPr>
-              <w:t>ontrat</w:t>
+              <w:t>ao</w:t>
             </w:r>
             <w:r>
               <w:rPr>
@@ -734,6 +712,71 @@
                 <w:szCs w:val="22"/>
               </w:rPr>
               <w:t>}}</w:t>
+            </w:r>
+          </w:p>
+        </w:tc>
+      </w:tr>
+      <w:tr>
+        <w:tc>
+          <w:tcPr>
+            <w:tcW w:w="3402" w:type="dxa"/>
+          </w:tcPr>
+          <w:p>
+            <w:pPr>
+              <w:spacing w:line="312" w:lineRule="auto"/>
+              <w:ind w:left="34"/>
+              <w:jc w:val="right"/>
+              <w:rPr>
+                <w:rFonts w:ascii="Arial" w:eastAsia="Arial" w:hAnsi="Arial" w:cs="Arial"/>
+                <w:sz w:val="22"/>
+                <w:szCs w:val="22"/>
+              </w:rPr>
+            </w:pPr>
+            <w:r>
+              <w:rPr>
+                <w:rFonts w:ascii="Arial" w:eastAsia="Arial" w:hAnsi="Arial" w:cs="Arial"/>
+                <w:sz w:val="22"/>
+                <w:szCs w:val="22"/>
+              </w:rPr>
+              <w:t>Contrat n</w:t>
+            </w:r>
+            <w:r>
+              <w:rPr>
+                <w:rFonts w:ascii="Arial" w:eastAsia="Arial" w:hAnsi="Arial" w:cs="Arial"/>
+                <w:sz w:val="22"/>
+                <w:szCs w:val="22"/>
+              </w:rPr>
+              <w:t>°</w:t>
+            </w:r>
+            <w:r>
+              <w:rPr>
+                <w:rFonts w:ascii="Arial" w:eastAsia="Arial" w:hAnsi="Arial" w:cs="Arial"/>
+                <w:sz w:val="22"/>
+                <w:szCs w:val="22"/>
+              </w:rPr>
+              <w:t xml:space="preserve"> :</w:t>
+            </w:r>
+          </w:p>
+        </w:tc>
+        <w:tc>
+          <w:tcPr>
+            <w:tcW w:w="5462" w:type="dxa"/>
+          </w:tcPr>
+          <w:p>
+            <w:pPr>
+              <w:rPr>
+                <w:rFonts w:ascii="Arial" w:eastAsia="Arial" w:hAnsi="Arial" w:cs="Arial"/>
+                <w:sz w:val="22"/>
+                <w:szCs w:val="22"/>
+              </w:rPr>
+            </w:pPr>
+            <w:r>
+              <w:rPr>
+                <w:rFonts w:ascii="Arial" w:eastAsia="Arial" w:hAnsi="Arial" w:cs="Arial"/>
+                <w:sz w:val="22"/>
+                <w:szCs w:val="22"/>
+              </w:rPr>
+              <w:t>{{ num_contrat }}</w:t>
             </w:r>
           </w:p>
         </w:tc>
@@ -1591,19 +1634,33 @@
         <w:jc w:val="both"/>
         <w:rPr>
           <w:rFonts w:ascii="Arial" w:eastAsia="Arial" w:hAnsi="Arial" w:cs="Arial"/>
-          <w:color w:val="FF0000"/>
-          <w:sz w:val="22"/>
-          <w:szCs w:val="22"/>
-        </w:rPr>
-      </w:pPr>
-      <w:r>
-        <w:rPr>
-          <w:rFonts w:ascii="Arial" w:eastAsia="Arial" w:hAnsi="Arial" w:cs="Arial"/>
-          <w:color w:val="FF0000"/>
-          <w:sz w:val="22"/>
-          <w:szCs w:val="22"/>
-        </w:rPr>
-        <w:t>AL/nm</w:t>
+          <w:sz w:val="22"/>
+          <w:szCs w:val="22"/>
+        </w:rPr>
+      </w:pPr>
+      <w:r>
+        <w:rPr>
+          <w:rFonts w:ascii="Arial" w:eastAsia="Arial" w:hAnsi="Arial" w:cs="Arial"/>
+          <w:sz w:val="22"/>
+          <w:szCs w:val="22"/>
+        </w:rPr>
+        <w:t>{{ init_gest }}</w:t>
+      </w:r>
+      <w:r>
+        <w:rPr>
+          <w:rFonts w:ascii="Arial" w:eastAsia="Arial" w:hAnsi="Arial" w:cs="Arial"/>
+          <w:sz w:val="22"/>
+          <w:szCs w:val="22"/>
+        </w:rPr>
+        <w:t>/</w:t>
+      </w:r>
+      <w:r>
+        <w:rPr>
+          <w:rFonts w:ascii="Arial" w:eastAsia="Arial" w:hAnsi="Arial" w:cs="Arial"/>
+          <w:sz w:val="22"/>
+          <w:szCs w:val="22"/>
+        </w:rPr>
+        <w:t>{{ init_redac }}</w:t>
       </w:r>
     </w:p>
     <w:p>

</xml_diff>